<commit_message>
se sube archivo ipynb avances S2 análisis de datos comerciales
</commit_message>
<xml_diff>
--- a/SPRING_2/Proyecto_Aurelion_S2.docx
+++ b/SPRING_2/Proyecto_Aurelion_S2.docx
@@ -13,8 +13,6 @@
           <w:lang w:val="es-ES"/>
         </w:rPr>
       </w:pPr>
-      <w:bookmarkStart w:id="0" w:name="_GoBack"/>
-      <w:bookmarkEnd w:id="0"/>
       <w:r>
         <w:rPr>
           <w:rStyle w:val="Textoennegrita"/>
@@ -14194,6 +14192,188 @@
         </w:rPr>
         <w:t>.</w:t>
       </w:r>
+    </w:p>
+    <w:p>
+      <w:pPr>
+        <w:pStyle w:val="Prrafodelista"/>
+        <w:rPr>
+          <w:lang w:val="es-ES"/>
+        </w:rPr>
+      </w:pPr>
+    </w:p>
+    <w:p>
+      <w:pPr>
+        <w:pStyle w:val="Prrafodelista"/>
+        <w:rPr>
+          <w:lang w:val="es-ES"/>
+        </w:rPr>
+      </w:pPr>
+    </w:p>
+    <w:p>
+      <w:pPr>
+        <w:pStyle w:val="Prrafodelista"/>
+        <w:rPr>
+          <w:lang w:val="es-ES"/>
+        </w:rPr>
+      </w:pPr>
+    </w:p>
+    <w:p>
+      <w:pPr>
+        <w:pStyle w:val="Prrafodelista"/>
+        <w:rPr>
+          <w:lang w:val="es-ES"/>
+        </w:rPr>
+      </w:pPr>
+    </w:p>
+    <w:p>
+      <w:pPr>
+        <w:pStyle w:val="Prrafodelista"/>
+        <w:rPr>
+          <w:lang w:val="es-ES"/>
+        </w:rPr>
+      </w:pPr>
+      <w:r>
+        <w:rPr>
+          <w:noProof/>
+          <w:lang w:val="en-US"/>
+        </w:rPr>
+        <w:drawing>
+          <wp:inline distT="0" distB="0" distL="0" distR="0" wp14:anchorId="42BE8F31" wp14:editId="52E6E5D1">
+            <wp:extent cx="5943600" cy="3419475"/>
+            <wp:effectExtent l="0" t="0" r="0" b="9525"/>
+            <wp:docPr id="4" name="Imagen 4"/>
+            <wp:cNvGraphicFramePr>
+              <a:graphicFrameLocks xmlns:a="http://schemas.openxmlformats.org/drawingml/2006/main" noChangeAspect="1"/>
+            </wp:cNvGraphicFramePr>
+            <a:graphic xmlns:a="http://schemas.openxmlformats.org/drawingml/2006/main">
+              <a:graphicData uri="http://schemas.openxmlformats.org/drawingml/2006/picture">
+                <pic:pic xmlns:pic="http://schemas.openxmlformats.org/drawingml/2006/picture">
+                  <pic:nvPicPr>
+                    <pic:cNvPr id="0" name="Picture 3"/>
+                    <pic:cNvPicPr>
+                      <a:picLocks noChangeAspect="1" noChangeArrowheads="1"/>
+                    </pic:cNvPicPr>
+                  </pic:nvPicPr>
+                  <pic:blipFill>
+                    <a:blip r:embed="rId8">
+                      <a:extLst>
+                        <a:ext uri="{28A0092B-C50C-407E-A947-70E740481C1C}">
+                          <a14:useLocalDpi xmlns:a14="http://schemas.microsoft.com/office/drawing/2010/main" val="0"/>
+                        </a:ext>
+                      </a:extLst>
+                    </a:blip>
+                    <a:srcRect/>
+                    <a:stretch>
+                      <a:fillRect/>
+                    </a:stretch>
+                  </pic:blipFill>
+                  <pic:spPr bwMode="auto">
+                    <a:xfrm>
+                      <a:off x="0" y="0"/>
+                      <a:ext cx="5943600" cy="3419475"/>
+                    </a:xfrm>
+                    <a:prstGeom prst="rect">
+                      <a:avLst/>
+                    </a:prstGeom>
+                    <a:noFill/>
+                    <a:ln>
+                      <a:noFill/>
+                    </a:ln>
+                  </pic:spPr>
+                </pic:pic>
+              </a:graphicData>
+            </a:graphic>
+          </wp:inline>
+        </w:drawing>
+      </w:r>
+    </w:p>
+    <w:p>
+      <w:pPr>
+        <w:pStyle w:val="Prrafodelista"/>
+        <w:rPr>
+          <w:lang w:val="es-ES"/>
+        </w:rPr>
+      </w:pPr>
+    </w:p>
+    <w:p>
+      <w:pPr>
+        <w:pStyle w:val="Prrafodelista"/>
+        <w:rPr>
+          <w:lang w:val="es-ES"/>
+        </w:rPr>
+      </w:pPr>
+    </w:p>
+    <w:p>
+      <w:pPr>
+        <w:pStyle w:val="Prrafodelista"/>
+        <w:rPr>
+          <w:lang w:val="es-ES"/>
+        </w:rPr>
+      </w:pPr>
+    </w:p>
+    <w:p>
+      <w:pPr>
+        <w:pStyle w:val="Prrafodelista"/>
+        <w:rPr>
+          <w:lang w:val="es-ES"/>
+        </w:rPr>
+      </w:pPr>
+      <w:r>
+        <w:rPr>
+          <w:noProof/>
+          <w:lang w:val="en-US"/>
+        </w:rPr>
+        <w:drawing>
+          <wp:inline distT="0" distB="0" distL="0" distR="0" wp14:anchorId="4B24F30C" wp14:editId="7024B1FC">
+            <wp:extent cx="5934075" cy="1981200"/>
+            <wp:effectExtent l="0" t="0" r="9525" b="0"/>
+            <wp:docPr id="5" name="Imagen 5"/>
+            <wp:cNvGraphicFramePr>
+              <a:graphicFrameLocks xmlns:a="http://schemas.openxmlformats.org/drawingml/2006/main" noChangeAspect="1"/>
+            </wp:cNvGraphicFramePr>
+            <a:graphic xmlns:a="http://schemas.openxmlformats.org/drawingml/2006/main">
+              <a:graphicData uri="http://schemas.openxmlformats.org/drawingml/2006/picture">
+                <pic:pic xmlns:pic="http://schemas.openxmlformats.org/drawingml/2006/picture">
+                  <pic:nvPicPr>
+                    <pic:cNvPr id="0" name="Picture 4"/>
+                    <pic:cNvPicPr>
+                      <a:picLocks noChangeAspect="1" noChangeArrowheads="1"/>
+                    </pic:cNvPicPr>
+                  </pic:nvPicPr>
+                  <pic:blipFill>
+                    <a:blip r:embed="rId9">
+                      <a:extLst>
+                        <a:ext uri="{28A0092B-C50C-407E-A947-70E740481C1C}">
+                          <a14:useLocalDpi xmlns:a14="http://schemas.microsoft.com/office/drawing/2010/main" val="0"/>
+                        </a:ext>
+                      </a:extLst>
+                    </a:blip>
+                    <a:srcRect/>
+                    <a:stretch>
+                      <a:fillRect/>
+                    </a:stretch>
+                  </pic:blipFill>
+                  <pic:spPr bwMode="auto">
+                    <a:xfrm>
+                      <a:off x="0" y="0"/>
+                      <a:ext cx="5934075" cy="1981200"/>
+                    </a:xfrm>
+                    <a:prstGeom prst="rect">
+                      <a:avLst/>
+                    </a:prstGeom>
+                    <a:noFill/>
+                    <a:ln>
+                      <a:noFill/>
+                    </a:ln>
+                  </pic:spPr>
+                </pic:pic>
+              </a:graphicData>
+            </a:graphic>
+          </wp:inline>
+        </w:drawing>
+      </w:r>
+      <w:bookmarkStart w:id="0" w:name="_GoBack"/>
+      <w:bookmarkEnd w:id="0"/>
     </w:p>
     <w:sectPr>
       <w:pgSz w:w="12240" w:h="15840"/>

</xml_diff>

<commit_message>
se actualiza doc de spring2
</commit_message>
<xml_diff>
--- a/SPRING_2/Proyecto_Aurelion_S2.docx
+++ b/SPRING_2/Proyecto_Aurelion_S2.docx
@@ -8443,51 +8443,6 @@
     <w:p>
       <w:pPr>
         <w:pStyle w:val="NormalWeb"/>
-        <w:ind w:left="360"/>
-        <w:rPr>
-          <w:lang w:val="es-ES"/>
-        </w:rPr>
-      </w:pPr>
-    </w:p>
-    <w:p>
-      <w:pPr>
-        <w:pStyle w:val="NormalWeb"/>
-        <w:ind w:left="360"/>
-        <w:rPr>
-          <w:lang w:val="es-ES"/>
-        </w:rPr>
-      </w:pPr>
-    </w:p>
-    <w:p>
-      <w:pPr>
-        <w:pStyle w:val="NormalWeb"/>
-        <w:ind w:left="360"/>
-        <w:rPr>
-          <w:lang w:val="es-ES"/>
-        </w:rPr>
-      </w:pPr>
-    </w:p>
-    <w:p>
-      <w:pPr>
-        <w:pStyle w:val="NormalWeb"/>
-        <w:ind w:left="720"/>
-        <w:rPr>
-          <w:lang w:val="es-ES"/>
-        </w:rPr>
-      </w:pPr>
-    </w:p>
-    <w:p>
-      <w:pPr>
-        <w:pStyle w:val="NormalWeb"/>
-        <w:ind w:left="720"/>
-        <w:rPr>
-          <w:lang w:val="es-ES"/>
-        </w:rPr>
-      </w:pPr>
-    </w:p>
-    <w:p>
-      <w:pPr>
-        <w:pStyle w:val="NormalWeb"/>
         <w:ind w:left="720"/>
         <w:rPr>
           <w:lang w:val="es-ES"/>
@@ -8672,7 +8627,6 @@
         <w:rPr>
           <w:lang w:val="es-ES"/>
         </w:rPr>
-        <w:lastRenderedPageBreak/>
         <w:t xml:space="preserve">Todo el proceso ocurre con base en una estructura modular cuidadosamente diseñada, </w:t>
       </w:r>
       <w:r>
@@ -8790,6 +8744,7 @@
         <w:rPr>
           <w:lang w:val="es-CO"/>
         </w:rPr>
+        <w:lastRenderedPageBreak/>
         <w:t>Finalmente, presenta estos resulta</w:t>
       </w:r>
       <w:r>
@@ -9287,14 +9242,7 @@
         <w:rPr>
           <w:lang w:val="es-ES"/>
         </w:rPr>
-        <w:t xml:space="preserve"> como un asistente de programación. Su rol fue fundamental para acelerar la escritura de código repetitivo </w:t>
-      </w:r>
-      <w:r>
-        <w:rPr>
-          <w:lang w:val="es-ES"/>
-        </w:rPr>
-        <w:lastRenderedPageBreak/>
-        <w:t>(</w:t>
+        <w:t xml:space="preserve"> como un asistente de programación. Su rol fue fundamental para acelerar la escritura de código repetitivo (</w:t>
       </w:r>
       <w:proofErr w:type="spellStart"/>
       <w:r>
@@ -9372,6 +9320,7 @@
           <w:rStyle w:val="Textoennegrita"/>
           <w:lang w:val="es-ES"/>
         </w:rPr>
+        <w:lastRenderedPageBreak/>
         <w:t>Pseudocódigo:</w:t>
       </w:r>
     </w:p>
@@ -9983,6 +9932,7 @@
       <w:pPr>
         <w:pStyle w:val="NormalWeb"/>
         <w:ind w:left="720"/>
+        <w:jc w:val="center"/>
         <w:rPr>
           <w:lang w:val="es-ES"/>
         </w:rPr>
@@ -9991,12 +9941,11 @@
         <w:rPr>
           <w:noProof/>
         </w:rPr>
-        <w:lastRenderedPageBreak/>
         <w:drawing>
-          <wp:inline distT="0" distB="0" distL="0" distR="0" wp14:anchorId="54F5C81C" wp14:editId="52F97708">
-            <wp:extent cx="5048747" cy="7486650"/>
-            <wp:effectExtent l="0" t="0" r="0" b="0"/>
-            <wp:docPr id="2" name="Imagen 2" descr="C:\Users\KEILY\Downloads\Music\IBM-GUAYERD\Grupo 6\pseint1.png"/>
+          <wp:inline distT="0" distB="0" distL="0" distR="0" wp14:anchorId="74F47A8A" wp14:editId="716FE169">
+            <wp:extent cx="4276725" cy="7620000"/>
+            <wp:effectExtent l="0" t="0" r="9525" b="0"/>
+            <wp:docPr id="6" name="Imagen 6" descr="C:\Users\KEILY\Downloads\Music\IBM-GUAYERD\Grupo 6\Aurelion_pseint.png"/>
             <wp:cNvGraphicFramePr>
               <a:graphicFrameLocks xmlns:a="http://schemas.openxmlformats.org/drawingml/2006/main" noChangeAspect="1"/>
             </wp:cNvGraphicFramePr>
@@ -10004,7 +9953,7 @@
               <a:graphicData uri="http://schemas.openxmlformats.org/drawingml/2006/picture">
                 <pic:pic xmlns:pic="http://schemas.openxmlformats.org/drawingml/2006/picture">
                   <pic:nvPicPr>
-                    <pic:cNvPr id="0" name="Picture 14" descr="C:\Users\KEILY\Downloads\Music\IBM-GUAYERD\Grupo 6\pseint1.png"/>
+                    <pic:cNvPr id="0" name="Picture 3" descr="C:\Users\KEILY\Downloads\Music\IBM-GUAYERD\Grupo 6\Aurelion_pseint.png"/>
                     <pic:cNvPicPr>
                       <a:picLocks noChangeAspect="1" noChangeArrowheads="1"/>
                     </pic:cNvPicPr>
@@ -10025,7 +9974,7 @@
                   <pic:spPr bwMode="auto">
                     <a:xfrm>
                       <a:off x="0" y="0"/>
-                      <a:ext cx="5058715" cy="7501431"/>
+                      <a:ext cx="4308301" cy="7676261"/>
                     </a:xfrm>
                     <a:prstGeom prst="rect">
                       <a:avLst/>
@@ -10041,90 +9990,13 @@
           </wp:inline>
         </w:drawing>
       </w:r>
-      <w:r>
-        <w:rPr>
-          <w:noProof/>
-        </w:rPr>
+    </w:p>
+    <w:p>
+      <w:pPr>
+        <w:pStyle w:val="Ttulo3"/>
+      </w:pPr>
+      <w:r>
         <w:lastRenderedPageBreak/>
-        <w:drawing>
-          <wp:inline distT="0" distB="0" distL="0" distR="0" wp14:anchorId="740AC40B" wp14:editId="31520ACD">
-            <wp:extent cx="4964879" cy="4115479"/>
-            <wp:effectExtent l="0" t="0" r="7620" b="0"/>
-            <wp:docPr id="1" name="Imagen 1" descr="C:\Users\KEILY\Downloads\Music\IBM-GUAYERD\Grupo 6\pseint2.png"/>
-            <wp:cNvGraphicFramePr>
-              <a:graphicFrameLocks xmlns:a="http://schemas.openxmlformats.org/drawingml/2006/main" noChangeAspect="1"/>
-            </wp:cNvGraphicFramePr>
-            <a:graphic xmlns:a="http://schemas.openxmlformats.org/drawingml/2006/main">
-              <a:graphicData uri="http://schemas.openxmlformats.org/drawingml/2006/picture">
-                <pic:pic xmlns:pic="http://schemas.openxmlformats.org/drawingml/2006/picture">
-                  <pic:nvPicPr>
-                    <pic:cNvPr id="0" name="Picture 13" descr="C:\Users\KEILY\Downloads\Music\IBM-GUAYERD\Grupo 6\pseint2.png"/>
-                    <pic:cNvPicPr>
-                      <a:picLocks noChangeAspect="1" noChangeArrowheads="1"/>
-                    </pic:cNvPicPr>
-                  </pic:nvPicPr>
-                  <pic:blipFill>
-                    <a:blip r:embed="rId6" cstate="print">
-                      <a:extLst>
-                        <a:ext uri="{28A0092B-C50C-407E-A947-70E740481C1C}">
-                          <a14:useLocalDpi xmlns:a14="http://schemas.microsoft.com/office/drawing/2010/main" val="0"/>
-                        </a:ext>
-                      </a:extLst>
-                    </a:blip>
-                    <a:srcRect/>
-                    <a:stretch>
-                      <a:fillRect/>
-                    </a:stretch>
-                  </pic:blipFill>
-                  <pic:spPr bwMode="auto">
-                    <a:xfrm>
-                      <a:off x="0" y="0"/>
-                      <a:ext cx="4977632" cy="4126050"/>
-                    </a:xfrm>
-                    <a:prstGeom prst="rect">
-                      <a:avLst/>
-                    </a:prstGeom>
-                    <a:noFill/>
-                    <a:ln>
-                      <a:noFill/>
-                    </a:ln>
-                  </pic:spPr>
-                </pic:pic>
-              </a:graphicData>
-            </a:graphic>
-          </wp:inline>
-        </w:drawing>
-      </w:r>
-    </w:p>
-    <w:p>
-      <w:pPr>
-        <w:pStyle w:val="NormalWeb"/>
-        <w:ind w:left="720"/>
-        <w:rPr>
-          <w:lang w:val="es-ES"/>
-        </w:rPr>
-      </w:pPr>
-    </w:p>
-    <w:p>
-      <w:pPr>
-        <w:pStyle w:val="NormalWeb"/>
-        <w:ind w:left="720"/>
-        <w:rPr>
-          <w:lang w:val="es-ES"/>
-        </w:rPr>
-      </w:pPr>
-      <w:r>
-        <w:rPr>
-          <w:lang w:val="es-ES"/>
-        </w:rPr>
-        <w:br/>
-      </w:r>
-    </w:p>
-    <w:p>
-      <w:pPr>
-        <w:pStyle w:val="Ttulo3"/>
-      </w:pPr>
-      <w:r>
         <w:t xml:space="preserve">1.4 Sugerencias y mejoras aplicadas con </w:t>
       </w:r>
       <w:proofErr w:type="spellStart"/>
@@ -10327,7 +10199,6 @@
           <w:bCs/>
           <w:lang w:val="es-ES"/>
         </w:rPr>
-        <w:lastRenderedPageBreak/>
         <w:t>Generación de Plantillas para Visualización:</w:t>
       </w:r>
       <w:r>
@@ -10690,6 +10561,7 @@
           <w:bCs w:val="0"/>
           <w:sz w:val="28"/>
         </w:rPr>
+        <w:lastRenderedPageBreak/>
         <w:t>Programa en Python</w:t>
       </w:r>
     </w:p>
@@ -10975,7 +10847,6 @@
           <w:b/>
           <w:lang w:val="es-ES"/>
         </w:rPr>
-        <w:lastRenderedPageBreak/>
         <w:t>Interacción</w:t>
       </w:r>
       <w:r>
@@ -11390,76 +11261,18 @@
           <w:lang w:val="es-ES"/>
         </w:rPr>
       </w:pPr>
-    </w:p>
-    <w:p>
-      <w:pPr>
-        <w:pStyle w:val="NormalWeb"/>
-        <w:rPr>
-          <w:lang w:val="es-ES"/>
-        </w:rPr>
-      </w:pPr>
-    </w:p>
-    <w:p>
-      <w:pPr>
-        <w:pStyle w:val="NormalWeb"/>
-        <w:rPr>
-          <w:lang w:val="es-ES"/>
-        </w:rPr>
-      </w:pPr>
-    </w:p>
-    <w:p>
-      <w:pPr>
-        <w:pStyle w:val="NormalWeb"/>
-        <w:rPr>
-          <w:lang w:val="es-ES"/>
-        </w:rPr>
-      </w:pPr>
-    </w:p>
-    <w:p>
-      <w:pPr>
-        <w:pStyle w:val="NormalWeb"/>
-        <w:rPr>
-          <w:lang w:val="es-ES"/>
-        </w:rPr>
-      </w:pPr>
-    </w:p>
-    <w:p>
-      <w:pPr>
-        <w:pStyle w:val="NormalWeb"/>
-        <w:rPr>
-          <w:lang w:val="es-ES"/>
-        </w:rPr>
-      </w:pPr>
-    </w:p>
-    <w:p>
-      <w:pPr>
-        <w:pStyle w:val="NormalWeb"/>
-        <w:rPr>
-          <w:lang w:val="es-ES"/>
-        </w:rPr>
-      </w:pPr>
-    </w:p>
-    <w:p>
-      <w:pPr>
-        <w:pStyle w:val="NormalWeb"/>
-        <w:rPr>
-          <w:lang w:val="es-ES"/>
-        </w:rPr>
-      </w:pPr>
-    </w:p>
-    <w:p>
-      <w:pPr>
-        <w:pStyle w:val="NormalWeb"/>
-        <w:rPr>
-          <w:lang w:val="es-ES"/>
-        </w:rPr>
-      </w:pPr>
       <w:r>
         <w:rPr>
           <w:lang w:val="es-ES"/>
         </w:rPr>
         <w:lastRenderedPageBreak/>
-        <w:t>Anexos:</w:t>
+        <w:t>A</w:t>
+      </w:r>
+      <w:r>
+        <w:rPr>
+          <w:lang w:val="es-ES"/>
+        </w:rPr>
+        <w:t>nexos:</w:t>
       </w:r>
     </w:p>
     <w:p>
@@ -14096,16 +13909,59 @@
         <w:rPr>
           <w:rFonts w:ascii="Courier New" w:hAnsi="Courier New" w:cs="Courier New"/>
           <w:sz w:val="22"/>
-        </w:rPr>
-      </w:pPr>
-      <w:r>
-        <w:rPr>
-          <w:rFonts w:ascii="Courier New" w:hAnsi="Courier New" w:cs="Courier New"/>
-          <w:sz w:val="22"/>
           <w:lang w:val="es-CO"/>
         </w:rPr>
+      </w:pPr>
+      <w:r>
+        <w:rPr>
+          <w:rFonts w:ascii="Courier New" w:hAnsi="Courier New" w:cs="Courier New"/>
+          <w:sz w:val="22"/>
+          <w:lang w:val="es-CO"/>
+        </w:rPr>
         <w:t>FINALIZAR_PROGRAMA</w:t>
       </w:r>
+    </w:p>
+    <w:p>
+      <w:pPr>
+        <w:pStyle w:val="NormalWeb"/>
+        <w:rPr>
+          <w:rFonts w:ascii="Courier New" w:hAnsi="Courier New" w:cs="Courier New"/>
+          <w:sz w:val="22"/>
+          <w:lang w:val="es-CO"/>
+        </w:rPr>
+      </w:pPr>
+    </w:p>
+    <w:p>
+      <w:pPr>
+        <w:pStyle w:val="NormalWeb"/>
+        <w:rPr>
+          <w:rFonts w:ascii="Courier New" w:hAnsi="Courier New" w:cs="Courier New"/>
+          <w:b/>
+          <w:sz w:val="22"/>
+        </w:rPr>
+      </w:pPr>
+      <w:r>
+        <w:rPr>
+          <w:rFonts w:ascii="Courier New" w:hAnsi="Courier New" w:cs="Courier New"/>
+          <w:b/>
+          <w:sz w:val="22"/>
+          <w:lang w:val="es-CO"/>
+        </w:rPr>
+        <w:t xml:space="preserve">Sugerencias de </w:t>
+      </w:r>
+      <w:proofErr w:type="spellStart"/>
+      <w:r>
+        <w:rPr>
+          <w:rFonts w:ascii="Courier New" w:hAnsi="Courier New" w:cs="Courier New"/>
+          <w:b/>
+          <w:sz w:val="22"/>
+          <w:lang w:val="es-CO"/>
+        </w:rPr>
+        <w:t>Copilot</w:t>
+      </w:r>
+      <w:bookmarkStart w:id="0" w:name="_GoBack"/>
+      <w:bookmarkEnd w:id="0"/>
+      <w:proofErr w:type="spellEnd"/>
     </w:p>
     <w:p>
       <w:pPr>
@@ -14146,7 +14002,7 @@
                     </pic:cNvPicPr>
                   </pic:nvPicPr>
                   <pic:blipFill>
-                    <a:blip r:embed="rId7" cstate="print">
+                    <a:blip r:embed="rId6" cstate="print">
                       <a:extLst>
                         <a:ext uri="{28A0092B-C50C-407E-A947-70E740481C1C}">
                           <a14:useLocalDpi xmlns:a14="http://schemas.microsoft.com/office/drawing/2010/main" val="0"/>
@@ -14190,6 +14046,7 @@
         <w:rPr>
           <w:lang w:val="es-ES"/>
         </w:rPr>
+        <w:lastRenderedPageBreak/>
         <w:t>.</w:t>
       </w:r>
     </w:p>
@@ -14255,7 +14112,7 @@
                     </pic:cNvPicPr>
                   </pic:nvPicPr>
                   <pic:blipFill>
-                    <a:blip r:embed="rId8">
+                    <a:blip r:embed="rId7">
                       <a:extLst>
                         <a:ext uri="{28A0092B-C50C-407E-A947-70E740481C1C}">
                           <a14:useLocalDpi xmlns:a14="http://schemas.microsoft.com/office/drawing/2010/main" val="0"/>
@@ -14341,7 +14198,7 @@
                     </pic:cNvPicPr>
                   </pic:nvPicPr>
                   <pic:blipFill>
-                    <a:blip r:embed="rId9">
+                    <a:blip r:embed="rId8">
                       <a:extLst>
                         <a:ext uri="{28A0092B-C50C-407E-A947-70E740481C1C}">
                           <a14:useLocalDpi xmlns:a14="http://schemas.microsoft.com/office/drawing/2010/main" val="0"/>
@@ -14372,8 +14229,6 @@
           </wp:inline>
         </w:drawing>
       </w:r>
-      <w:bookmarkStart w:id="0" w:name="_GoBack"/>
-      <w:bookmarkEnd w:id="0"/>
     </w:p>
     <w:sectPr>
       <w:pgSz w:w="12240" w:h="15840"/>

</xml_diff>